<commit_message>
added Rahm/Wei photos - cropped for 'rule of 3rds'
</commit_message>
<xml_diff>
--- a/static/files/McFarland_CV.docx
+++ b/static/files/McFarland_CV.docx
@@ -1,6 +1,6 @@
 
 <file path=word/document.xml><?xml version="1.0" encoding="utf-8"?>
-<w:document xmlns:wpc="http://schemas.microsoft.com/office/word/2010/wordprocessingCanvas" xmlns:cx="http://schemas.microsoft.com/office/drawing/2014/chartex" xmlns:cx1="http://schemas.microsoft.com/office/drawing/2015/9/8/chartex" xmlns:cx2="http://schemas.microsoft.com/office/drawing/2015/10/21/chartex" xmlns:cx3="http://schemas.microsoft.com/office/drawing/2016/5/9/chartex" xmlns:cx4="http://schemas.microsoft.com/office/drawing/2016/5/10/chartex" xmlns:cx5="http://schemas.microsoft.com/office/drawing/2016/5/11/chartex" xmlns:cx6="http://schemas.microsoft.com/office/drawing/2016/5/12/chartex" xmlns:cx7="http://schemas.microsoft.com/office/drawing/2016/5/13/chartex" xmlns:cx8="http://schemas.microsoft.com/office/drawing/2016/5/14/chartex" xmlns:mc="http://schemas.openxmlformats.org/markup-compatibility/2006" xmlns:aink="http://schemas.microsoft.com/office/drawing/2016/ink" xmlns:am3d="http://schemas.microsoft.com/office/drawing/2017/model3d" xmlns:o="urn:schemas-microsoft-com:office:office" xmlns:r="http://schemas.openxmlformats.org/officeDocument/2006/relationships" xmlns:m="http://schemas.openxmlformats.org/officeDocument/2006/math" xmlns:v="urn:schemas-microsoft-com:vml" xmlns:wp14="http://schemas.microsoft.com/office/word/2010/wordprocessingDrawing" xmlns:wp="http://schemas.openxmlformats.org/drawingml/2006/wordprocessingDrawing" xmlns:w10="urn:schemas-microsoft-com:office:word" xmlns:w="http://schemas.openxmlformats.org/wordprocessingml/2006/main" xmlns:w14="http://schemas.microsoft.com/office/word/2010/wordml" xmlns:w15="http://schemas.microsoft.com/office/word/2012/wordml" xmlns:w16cex="http://schemas.microsoft.com/office/word/2018/wordml/cex" xmlns:w16cid="http://schemas.microsoft.com/office/word/2016/wordml/cid" xmlns:w16="http://schemas.microsoft.com/office/word/2018/wordml" xmlns:w16se="http://schemas.microsoft.com/office/word/2015/wordml/symex" xmlns:wpg="http://schemas.microsoft.com/office/word/2010/wordprocessingGroup" xmlns:wpi="http://schemas.microsoft.com/office/word/2010/wordprocessingInk" xmlns:wne="http://schemas.microsoft.com/office/word/2006/wordml" xmlns:wps="http://schemas.microsoft.com/office/word/2010/wordprocessingShape" mc:Ignorable="w14 w15 w16se w16cid w16 w16cex wp14">
+<w:document xmlns:wpc="http://schemas.microsoft.com/office/word/2010/wordprocessingCanvas" xmlns:cx="http://schemas.microsoft.com/office/drawing/2014/chartex" xmlns:cx1="http://schemas.microsoft.com/office/drawing/2015/9/8/chartex" xmlns:cx2="http://schemas.microsoft.com/office/drawing/2015/10/21/chartex" xmlns:cx3="http://schemas.microsoft.com/office/drawing/2016/5/9/chartex" xmlns:cx4="http://schemas.microsoft.com/office/drawing/2016/5/10/chartex" xmlns:cx5="http://schemas.microsoft.com/office/drawing/2016/5/11/chartex" xmlns:cx6="http://schemas.microsoft.com/office/drawing/2016/5/12/chartex" xmlns:cx7="http://schemas.microsoft.com/office/drawing/2016/5/13/chartex" xmlns:cx8="http://schemas.microsoft.com/office/drawing/2016/5/14/chartex" xmlns:mc="http://schemas.openxmlformats.org/markup-compatibility/2006" xmlns:aink="http://schemas.microsoft.com/office/drawing/2016/ink" xmlns:am3d="http://schemas.microsoft.com/office/drawing/2017/model3d" xmlns:o="urn:schemas-microsoft-com:office:office" xmlns:oel="http://schemas.microsoft.com/office/2019/extlst" xmlns:r="http://schemas.openxmlformats.org/officeDocument/2006/relationships" xmlns:m="http://schemas.openxmlformats.org/officeDocument/2006/math" xmlns:v="urn:schemas-microsoft-com:vml" xmlns:wp14="http://schemas.microsoft.com/office/word/2010/wordprocessingDrawing" xmlns:wp="http://schemas.openxmlformats.org/drawingml/2006/wordprocessingDrawing" xmlns:w10="urn:schemas-microsoft-com:office:word" xmlns:w="http://schemas.openxmlformats.org/wordprocessingml/2006/main" xmlns:w14="http://schemas.microsoft.com/office/word/2010/wordml" xmlns:w15="http://schemas.microsoft.com/office/word/2012/wordml" xmlns:w16cex="http://schemas.microsoft.com/office/word/2018/wordml/cex" xmlns:w16cid="http://schemas.microsoft.com/office/word/2016/wordml/cid" xmlns:w16="http://schemas.microsoft.com/office/word/2018/wordml" xmlns:w16sdtdh="http://schemas.microsoft.com/office/word/2020/wordml/sdtdatahash" xmlns:w16se="http://schemas.microsoft.com/office/word/2015/wordml/symex" xmlns:wpg="http://schemas.microsoft.com/office/word/2010/wordprocessingGroup" xmlns:wpi="http://schemas.microsoft.com/office/word/2010/wordprocessingInk" xmlns:wne="http://schemas.microsoft.com/office/word/2006/wordml" xmlns:wps="http://schemas.microsoft.com/office/word/2010/wordprocessingShape" mc:Ignorable="w14 w15 w16se w16cid w16 w16cex w16sdtdh wp14">
   <w:body>
     <w:p>
       <w:pPr>
@@ -953,31 +953,7 @@
           <w:sz w:val="21"/>
           <w:szCs w:val="21"/>
         </w:rPr>
-        <w:t xml:space="preserve">K99/R00, </w:t>
-      </w:r>
-      <w:r>
-        <w:rPr>
-          <w:rFonts w:ascii="Verdana" w:hAnsi="Verdana"/>
-          <w:sz w:val="21"/>
-          <w:szCs w:val="21"/>
-        </w:rPr>
-        <w:t xml:space="preserve">NCI: </w:t>
-      </w:r>
-      <w:r>
-        <w:rPr>
-          <w:rFonts w:ascii="Verdana" w:hAnsi="Verdana"/>
-          <w:sz w:val="21"/>
-          <w:szCs w:val="21"/>
-        </w:rPr>
-        <w:t>P</w:t>
-      </w:r>
-      <w:r>
-        <w:rPr>
-          <w:rFonts w:ascii="Verdana" w:hAnsi="Verdana"/>
-          <w:sz w:val="21"/>
-          <w:szCs w:val="21"/>
-        </w:rPr>
-        <w:t>ATHWAY TO INDEPENDENCE</w:t>
+        <w:t>R01, NCI</w:t>
       </w:r>
       <w:r>
         <w:rPr>
@@ -986,7 +962,30 @@
           <w:szCs w:val="21"/>
         </w:rPr>
         <w:tab/>
-        <w:t>2018</w:t>
+      </w:r>
+      <w:r>
+        <w:rPr>
+          <w:rFonts w:ascii="Verdana" w:hAnsi="Verdana"/>
+          <w:sz w:val="21"/>
+          <w:szCs w:val="21"/>
+        </w:rPr>
+        <w:tab/>
+      </w:r>
+      <w:r>
+        <w:rPr>
+          <w:rFonts w:ascii="Verdana" w:hAnsi="Verdana"/>
+          <w:sz w:val="21"/>
+          <w:szCs w:val="21"/>
+        </w:rPr>
+        <w:t>202</w:t>
+      </w:r>
+      <w:r>
+        <w:rPr>
+          <w:rFonts w:ascii="Verdana" w:hAnsi="Verdana"/>
+          <w:sz w:val="21"/>
+          <w:szCs w:val="21"/>
+        </w:rPr>
+        <w:t>2</w:t>
       </w:r>
     </w:p>
     <w:p>
@@ -995,7 +994,7 @@
         <w:ind w:left="540"/>
         <w:rPr>
           <w:rFonts w:ascii="Verdana" w:hAnsi="Verdana"/>
-          <w:iCs/>
+          <w:i/>
           <w:color w:val="222222"/>
           <w:sz w:val="21"/>
           <w:szCs w:val="21"/>
@@ -1028,35 +1027,79 @@
       <w:r>
         <w:rPr>
           <w:rFonts w:ascii="Verdana" w:hAnsi="Verdana"/>
-          <w:i/>
-          <w:color w:val="222222"/>
-          <w:sz w:val="21"/>
-          <w:szCs w:val="21"/>
-          <w:shd w:val="clear" w:color="auto" w:fill="FFFFFF"/>
-        </w:rPr>
-        <w:t>Quantifying the sources and dynamics of tumor growth variability using Tuba-seq</w:t>
-      </w:r>
-      <w:r>
-        <w:rPr>
-          <w:rFonts w:ascii="Verdana" w:hAnsi="Verdana"/>
-          <w:i/>
-          <w:color w:val="222222"/>
-          <w:sz w:val="21"/>
-          <w:szCs w:val="21"/>
-          <w:shd w:val="clear" w:color="auto" w:fill="FFFFFF"/>
-        </w:rPr>
-        <w:t xml:space="preserve">, </w:t>
-      </w:r>
-      <w:r>
-        <w:rPr>
-          <w:rFonts w:ascii="Verdana" w:hAnsi="Verdana"/>
           <w:iCs/>
           <w:color w:val="222222"/>
           <w:sz w:val="21"/>
           <w:szCs w:val="21"/>
           <w:shd w:val="clear" w:color="auto" w:fill="FFFFFF"/>
         </w:rPr>
-        <w:t>$985,260 (CA226506)</w:t>
+        <w:t>Tumor-barcoding coupled with high-throughput sequencing for quantitative radiogenomics of the abscopal response in NSCLC</w:t>
+      </w:r>
+      <w:r>
+        <w:rPr>
+          <w:rFonts w:ascii="Verdana" w:hAnsi="Verdana"/>
+          <w:i/>
+          <w:color w:val="222222"/>
+          <w:sz w:val="21"/>
+          <w:szCs w:val="21"/>
+          <w:shd w:val="clear" w:color="auto" w:fill="FFFFFF"/>
+        </w:rPr>
+        <w:t>,</w:t>
+      </w:r>
+      <w:r>
+        <w:rPr>
+          <w:rFonts w:ascii="Verdana" w:hAnsi="Verdana"/>
+          <w:i/>
+          <w:color w:val="222222"/>
+          <w:sz w:val="21"/>
+          <w:szCs w:val="21"/>
+          <w:shd w:val="clear" w:color="auto" w:fill="FFFFFF"/>
+        </w:rPr>
+        <w:t xml:space="preserve"> </w:t>
+      </w:r>
+      <w:r>
+        <w:rPr>
+          <w:rFonts w:ascii="Verdana" w:hAnsi="Verdana"/>
+          <w:iCs/>
+          <w:color w:val="222222"/>
+          <w:sz w:val="21"/>
+          <w:szCs w:val="21"/>
+          <w:shd w:val="clear" w:color="auto" w:fill="FFFFFF"/>
+        </w:rPr>
+        <w:t>$</w:t>
+      </w:r>
+      <w:r>
+        <w:rPr>
+          <w:rFonts w:ascii="Verdana" w:hAnsi="Verdana"/>
+          <w:iCs/>
+          <w:color w:val="222222"/>
+          <w:sz w:val="21"/>
+          <w:szCs w:val="21"/>
+          <w:shd w:val="clear" w:color="auto" w:fill="FFFFFF"/>
+        </w:rPr>
+        <w:t>1,000,000 (</w:t>
+      </w:r>
+      <w:r>
+        <w:rPr>
+          <w:rFonts w:ascii="Verdana" w:hAnsi="Verdana"/>
+          <w:iCs/>
+          <w:color w:val="222222"/>
+          <w:sz w:val="21"/>
+          <w:szCs w:val="21"/>
+          <w:shd w:val="clear" w:color="auto" w:fill="FFFFFF"/>
+        </w:rPr>
+        <w:t>CA271540</w:t>
+      </w:r>
+      <w:r>
+        <w:rPr>
+          <w:rFonts w:ascii="Verdana" w:hAnsi="Verdana"/>
+          <w:iCs/>
+          <w:color w:val="222222"/>
+          <w:sz w:val="21"/>
+          <w:szCs w:val="21"/>
+          <w:shd w:val="clear" w:color="auto" w:fill="FFFFFF"/>
+        </w:rPr>
+        <w:t>)</w:t>
       </w:r>
     </w:p>
     <w:p>
@@ -1078,7 +1121,411 @@
           <w:sz w:val="21"/>
           <w:szCs w:val="21"/>
         </w:rPr>
-        <w:t>VELOSANS, CLEVELAND CLINIC: RACING FOR THE CURE</w:t>
+        <w:t>Case Comprehensive Cancer Center:</w:t>
+      </w:r>
+      <w:r>
+        <w:rPr>
+          <w:rFonts w:ascii="Verdana" w:hAnsi="Verdana"/>
+          <w:sz w:val="21"/>
+          <w:szCs w:val="21"/>
+        </w:rPr>
+        <w:t xml:space="preserve"> Pilot Grant</w:t>
+      </w:r>
+      <w:r>
+        <w:rPr>
+          <w:rFonts w:ascii="Verdana" w:hAnsi="Verdana"/>
+          <w:sz w:val="21"/>
+          <w:szCs w:val="21"/>
+        </w:rPr>
+        <w:tab/>
+        <w:t>2021</w:t>
+      </w:r>
+    </w:p>
+    <w:p>
+      <w:pPr>
+        <w:spacing w:after="120" w:line="264" w:lineRule="auto"/>
+        <w:ind w:left="540"/>
+        <w:rPr>
+          <w:rFonts w:ascii="Verdana" w:hAnsi="Verdana"/>
+          <w:i/>
+          <w:color w:val="222222"/>
+          <w:sz w:val="21"/>
+          <w:szCs w:val="21"/>
+          <w:shd w:val="clear" w:color="auto" w:fill="FFFFFF"/>
+        </w:rPr>
+      </w:pPr>
+      <w:r>
+        <w:rPr>
+          <w:rFonts w:ascii="Verdana" w:hAnsi="Verdana"/>
+          <w:b/>
+          <w:iCs/>
+          <w:color w:val="222222"/>
+          <w:sz w:val="21"/>
+          <w:szCs w:val="21"/>
+          <w:shd w:val="clear" w:color="auto" w:fill="FFFFFF"/>
+        </w:rPr>
+        <w:t>PI</w:t>
+      </w:r>
+      <w:r>
+        <w:rPr>
+          <w:rFonts w:ascii="Verdana" w:hAnsi="Verdana"/>
+          <w:iCs/>
+          <w:color w:val="222222"/>
+          <w:sz w:val="21"/>
+          <w:szCs w:val="21"/>
+          <w:shd w:val="clear" w:color="auto" w:fill="FFFFFF"/>
+        </w:rPr>
+        <w:t xml:space="preserve">, </w:t>
+      </w:r>
+      <w:r>
+        <w:rPr>
+          <w:rFonts w:ascii="Verdana" w:hAnsi="Verdana"/>
+          <w:i/>
+          <w:color w:val="222222"/>
+          <w:sz w:val="21"/>
+          <w:szCs w:val="21"/>
+          <w:shd w:val="clear" w:color="auto" w:fill="FFFFFF"/>
+        </w:rPr>
+        <w:t xml:space="preserve">Cancer </w:t>
+      </w:r>
+      <w:r>
+        <w:rPr>
+          <w:rFonts w:ascii="Verdana" w:hAnsi="Verdana"/>
+          <w:i/>
+          <w:color w:val="222222"/>
+          <w:sz w:val="21"/>
+          <w:szCs w:val="21"/>
+          <w:shd w:val="clear" w:color="auto" w:fill="FFFFFF"/>
+        </w:rPr>
+        <w:t>e</w:t>
+      </w:r>
+      <w:r>
+        <w:rPr>
+          <w:rFonts w:ascii="Verdana" w:hAnsi="Verdana"/>
+          <w:i/>
+          <w:color w:val="222222"/>
+          <w:sz w:val="21"/>
+          <w:szCs w:val="21"/>
+          <w:shd w:val="clear" w:color="auto" w:fill="FFFFFF"/>
+        </w:rPr>
+        <w:t xml:space="preserve">volution under </w:t>
+      </w:r>
+      <w:r>
+        <w:rPr>
+          <w:rFonts w:ascii="Verdana" w:hAnsi="Verdana"/>
+          <w:i/>
+          <w:color w:val="222222"/>
+          <w:sz w:val="21"/>
+          <w:szCs w:val="21"/>
+          <w:shd w:val="clear" w:color="auto" w:fill="FFFFFF"/>
+        </w:rPr>
+        <w:t>a</w:t>
+      </w:r>
+      <w:r>
+        <w:rPr>
+          <w:rFonts w:ascii="Verdana" w:hAnsi="Verdana"/>
+          <w:i/>
+          <w:color w:val="222222"/>
+          <w:sz w:val="21"/>
+          <w:szCs w:val="21"/>
+          <w:shd w:val="clear" w:color="auto" w:fill="FFFFFF"/>
+        </w:rPr>
+        <w:t xml:space="preserve">ndrogen </w:t>
+      </w:r>
+      <w:r>
+        <w:rPr>
+          <w:rFonts w:ascii="Verdana" w:hAnsi="Verdana"/>
+          <w:i/>
+          <w:color w:val="222222"/>
+          <w:sz w:val="21"/>
+          <w:szCs w:val="21"/>
+          <w:shd w:val="clear" w:color="auto" w:fill="FFFFFF"/>
+        </w:rPr>
+        <w:t>r</w:t>
+      </w:r>
+      <w:r>
+        <w:rPr>
+          <w:rFonts w:ascii="Verdana" w:hAnsi="Verdana"/>
+          <w:i/>
+          <w:color w:val="222222"/>
+          <w:sz w:val="21"/>
+          <w:szCs w:val="21"/>
+          <w:shd w:val="clear" w:color="auto" w:fill="FFFFFF"/>
+        </w:rPr>
+        <w:t xml:space="preserve">eceptor </w:t>
+      </w:r>
+      <w:r>
+        <w:rPr>
+          <w:rFonts w:ascii="Verdana" w:hAnsi="Verdana"/>
+          <w:i/>
+          <w:color w:val="222222"/>
+          <w:sz w:val="21"/>
+          <w:szCs w:val="21"/>
+          <w:shd w:val="clear" w:color="auto" w:fill="FFFFFF"/>
+        </w:rPr>
+        <w:t>i</w:t>
+      </w:r>
+      <w:r>
+        <w:rPr>
+          <w:rFonts w:ascii="Verdana" w:hAnsi="Verdana"/>
+          <w:i/>
+          <w:color w:val="222222"/>
+          <w:sz w:val="21"/>
+          <w:szCs w:val="21"/>
+          <w:shd w:val="clear" w:color="auto" w:fill="FFFFFF"/>
+        </w:rPr>
+        <w:t xml:space="preserve">nverse </w:t>
+      </w:r>
+      <w:r>
+        <w:rPr>
+          <w:rFonts w:ascii="Verdana" w:hAnsi="Verdana"/>
+          <w:i/>
+          <w:color w:val="222222"/>
+          <w:sz w:val="21"/>
+          <w:szCs w:val="21"/>
+          <w:shd w:val="clear" w:color="auto" w:fill="FFFFFF"/>
+        </w:rPr>
+        <w:t>a</w:t>
+      </w:r>
+      <w:r>
+        <w:rPr>
+          <w:rFonts w:ascii="Verdana" w:hAnsi="Verdana"/>
+          <w:i/>
+          <w:color w:val="222222"/>
+          <w:sz w:val="21"/>
+          <w:szCs w:val="21"/>
+          <w:shd w:val="clear" w:color="auto" w:fill="FFFFFF"/>
+        </w:rPr>
+        <w:t>gonist</w:t>
+      </w:r>
+      <w:r>
+        <w:rPr>
+          <w:rFonts w:ascii="Verdana" w:hAnsi="Verdana"/>
+          <w:i/>
+          <w:color w:val="222222"/>
+          <w:sz w:val="21"/>
+          <w:szCs w:val="21"/>
+          <w:shd w:val="clear" w:color="auto" w:fill="FFFFFF"/>
+        </w:rPr>
+        <w:t>,</w:t>
+      </w:r>
+      <w:r>
+        <w:rPr>
+          <w:rFonts w:ascii="Verdana" w:hAnsi="Verdana"/>
+          <w:i/>
+          <w:color w:val="222222"/>
+          <w:sz w:val="21"/>
+          <w:szCs w:val="21"/>
+          <w:shd w:val="clear" w:color="auto" w:fill="FFFFFF"/>
+        </w:rPr>
+        <w:t xml:space="preserve"> </w:t>
+      </w:r>
+      <w:r>
+        <w:rPr>
+          <w:rFonts w:ascii="Verdana" w:hAnsi="Verdana"/>
+          <w:iCs/>
+          <w:color w:val="222222"/>
+          <w:sz w:val="21"/>
+          <w:szCs w:val="21"/>
+          <w:shd w:val="clear" w:color="auto" w:fill="FFFFFF"/>
+        </w:rPr>
+        <w:t>$8</w:t>
+      </w:r>
+      <w:r>
+        <w:rPr>
+          <w:rFonts w:ascii="Verdana" w:hAnsi="Verdana"/>
+          <w:iCs/>
+          <w:color w:val="222222"/>
+          <w:sz w:val="21"/>
+          <w:szCs w:val="21"/>
+          <w:shd w:val="clear" w:color="auto" w:fill="FFFFFF"/>
+        </w:rPr>
+        <w:t>0</w:t>
+      </w:r>
+      <w:r>
+        <w:rPr>
+          <w:rFonts w:ascii="Verdana" w:hAnsi="Verdana"/>
+          <w:iCs/>
+          <w:color w:val="222222"/>
+          <w:sz w:val="21"/>
+          <w:szCs w:val="21"/>
+          <w:shd w:val="clear" w:color="auto" w:fill="FFFFFF"/>
+        </w:rPr>
+        <w:t>,</w:t>
+      </w:r>
+      <w:r>
+        <w:rPr>
+          <w:rFonts w:ascii="Verdana" w:hAnsi="Verdana"/>
+          <w:iCs/>
+          <w:color w:val="222222"/>
+          <w:sz w:val="21"/>
+          <w:szCs w:val="21"/>
+          <w:shd w:val="clear" w:color="auto" w:fill="FFFFFF"/>
+        </w:rPr>
+        <w:t>000</w:t>
+      </w:r>
+    </w:p>
+    <w:p>
+      <w:pPr>
+        <w:tabs>
+          <w:tab w:val="left" w:pos="1620"/>
+          <w:tab w:val="right" w:pos="10080"/>
+        </w:tabs>
+        <w:spacing w:line="264" w:lineRule="auto"/>
+        <w:rPr>
+          <w:rFonts w:ascii="Verdana" w:hAnsi="Verdana"/>
+          <w:sz w:val="21"/>
+          <w:szCs w:val="21"/>
+        </w:rPr>
+      </w:pPr>
+      <w:r>
+        <w:rPr>
+          <w:rFonts w:ascii="Verdana" w:hAnsi="Verdana"/>
+          <w:sz w:val="21"/>
+          <w:szCs w:val="21"/>
+        </w:rPr>
+        <w:t xml:space="preserve">K99/R00, </w:t>
+      </w:r>
+      <w:r>
+        <w:rPr>
+          <w:rFonts w:ascii="Verdana" w:hAnsi="Verdana"/>
+          <w:sz w:val="21"/>
+          <w:szCs w:val="21"/>
+        </w:rPr>
+        <w:t xml:space="preserve">NCI: </w:t>
+      </w:r>
+      <w:r>
+        <w:rPr>
+          <w:rFonts w:ascii="Verdana" w:hAnsi="Verdana"/>
+          <w:sz w:val="21"/>
+          <w:szCs w:val="21"/>
+        </w:rPr>
+        <w:t>P</w:t>
+      </w:r>
+      <w:r>
+        <w:rPr>
+          <w:rFonts w:ascii="Verdana" w:hAnsi="Verdana"/>
+          <w:sz w:val="21"/>
+          <w:szCs w:val="21"/>
+        </w:rPr>
+        <w:t>ATHWAY TO INDEPENDENCE</w:t>
+      </w:r>
+      <w:r>
+        <w:rPr>
+          <w:rFonts w:ascii="Verdana" w:hAnsi="Verdana"/>
+          <w:sz w:val="21"/>
+          <w:szCs w:val="21"/>
+        </w:rPr>
+        <w:tab/>
+        <w:t>2018</w:t>
+      </w:r>
+    </w:p>
+    <w:p>
+      <w:pPr>
+        <w:spacing w:after="120" w:line="264" w:lineRule="auto"/>
+        <w:ind w:left="540"/>
+        <w:rPr>
+          <w:rFonts w:ascii="Verdana" w:hAnsi="Verdana"/>
+          <w:iCs/>
+          <w:color w:val="222222"/>
+          <w:sz w:val="21"/>
+          <w:szCs w:val="21"/>
+          <w:shd w:val="clear" w:color="auto" w:fill="FFFFFF"/>
+        </w:rPr>
+      </w:pPr>
+      <w:r>
+        <w:rPr>
+          <w:rFonts w:ascii="Verdana" w:hAnsi="Verdana"/>
+          <w:b/>
+          <w:iCs/>
+          <w:color w:val="222222"/>
+          <w:sz w:val="21"/>
+          <w:szCs w:val="21"/>
+          <w:shd w:val="clear" w:color="auto" w:fill="FFFFFF"/>
+        </w:rPr>
+        <w:t>PI</w:t>
+      </w:r>
+      <w:r>
+        <w:rPr>
+          <w:rFonts w:ascii="Verdana" w:hAnsi="Verdana"/>
+          <w:iCs/>
+          <w:color w:val="222222"/>
+          <w:sz w:val="21"/>
+          <w:szCs w:val="21"/>
+          <w:shd w:val="clear" w:color="auto" w:fill="FFFFFF"/>
+        </w:rPr>
+        <w:t xml:space="preserve">, </w:t>
+      </w:r>
+      <w:r>
+        <w:rPr>
+          <w:rFonts w:ascii="Verdana" w:hAnsi="Verdana"/>
+          <w:i/>
+          <w:color w:val="222222"/>
+          <w:sz w:val="21"/>
+          <w:szCs w:val="21"/>
+          <w:shd w:val="clear" w:color="auto" w:fill="FFFFFF"/>
+        </w:rPr>
+        <w:t>Quantifying the sources and dynamics of tumor growth variability using Tuba-seq</w:t>
+      </w:r>
+      <w:r>
+        <w:rPr>
+          <w:rFonts w:ascii="Verdana" w:hAnsi="Verdana"/>
+          <w:i/>
+          <w:color w:val="222222"/>
+          <w:sz w:val="21"/>
+          <w:szCs w:val="21"/>
+          <w:shd w:val="clear" w:color="auto" w:fill="FFFFFF"/>
+        </w:rPr>
+        <w:t xml:space="preserve">, </w:t>
+      </w:r>
+      <w:r>
+        <w:rPr>
+          <w:rFonts w:ascii="Verdana" w:hAnsi="Verdana"/>
+          <w:iCs/>
+          <w:color w:val="222222"/>
+          <w:sz w:val="21"/>
+          <w:szCs w:val="21"/>
+          <w:shd w:val="clear" w:color="auto" w:fill="FFFFFF"/>
+        </w:rPr>
+        <w:t>$985,260 (CA226506)</w:t>
+      </w:r>
+    </w:p>
+    <w:p>
+      <w:pPr>
+        <w:tabs>
+          <w:tab w:val="left" w:pos="1620"/>
+          <w:tab w:val="right" w:pos="10080"/>
+        </w:tabs>
+        <w:spacing w:line="264" w:lineRule="auto"/>
+        <w:rPr>
+          <w:rFonts w:ascii="Verdana" w:hAnsi="Verdana"/>
+          <w:sz w:val="21"/>
+          <w:szCs w:val="21"/>
+        </w:rPr>
+      </w:pPr>
+      <w:r>
+        <w:rPr>
+          <w:rFonts w:ascii="Verdana" w:hAnsi="Verdana"/>
+          <w:sz w:val="21"/>
+          <w:szCs w:val="21"/>
+        </w:rPr>
+        <w:t>VELOSAN</w:t>
+      </w:r>
+      <w:r>
+        <w:rPr>
+          <w:rFonts w:ascii="Verdana" w:hAnsi="Verdana"/>
+          <w:sz w:val="21"/>
+          <w:szCs w:val="21"/>
+        </w:rPr>
+        <w:t>O</w:t>
+      </w:r>
+      <w:r>
+        <w:rPr>
+          <w:rFonts w:ascii="Verdana" w:hAnsi="Verdana"/>
+          <w:sz w:val="21"/>
+          <w:szCs w:val="21"/>
+        </w:rPr>
+        <w:t>, CLEVELAND CLINIC: RACING FOR THE CURE</w:t>
       </w:r>
       <w:r>
         <w:rPr>
@@ -1410,6 +1857,7 @@
           <w:szCs w:val="21"/>
           <w:shd w:val="clear" w:color="auto" w:fill="FFFFFF"/>
         </w:rPr>
+        <w:lastRenderedPageBreak/>
         <w:t>PI</w:t>
       </w:r>
       <w:r>
@@ -1630,7 +2078,6 @@
           <w:sz w:val="32"/>
           <w:szCs w:val="32"/>
         </w:rPr>
-        <w:lastRenderedPageBreak/>
         <w:t>Teaching Experience</w:t>
       </w:r>
     </w:p>
@@ -2607,6 +3054,7 @@
           <w:sz w:val="32"/>
           <w:szCs w:val="32"/>
         </w:rPr>
+        <w:lastRenderedPageBreak/>
         <w:t>Contributed Talks</w:t>
       </w:r>
     </w:p>
@@ -2729,7 +3177,6 @@
           <w:sz w:val="21"/>
           <w:szCs w:val="21"/>
         </w:rPr>
-        <w:lastRenderedPageBreak/>
         <w:t>Stanford Systems Biology of Cancer Annual Symposium</w:t>
       </w:r>
       <w:r>
@@ -4014,6 +4461,7 @@
           <w:sz w:val="21"/>
           <w:szCs w:val="21"/>
         </w:rPr>
+        <w:lastRenderedPageBreak/>
         <w:t xml:space="preserve">ZN Rogers*, </w:t>
       </w:r>
       <w:r>
@@ -4273,7 +4721,6 @@
           <w:sz w:val="21"/>
           <w:szCs w:val="21"/>
         </w:rPr>
-        <w:lastRenderedPageBreak/>
         <w:t xml:space="preserve">ZN Rogers*, </w:t>
       </w:r>
       <w:r>
@@ -5405,7 +5852,7 @@
 </file>
 
 <file path=word/endnotes.xml><?xml version="1.0" encoding="utf-8"?>
-<w:endnotes xmlns:wpc="http://schemas.microsoft.com/office/word/2010/wordprocessingCanvas" xmlns:cx="http://schemas.microsoft.com/office/drawing/2014/chartex" xmlns:cx1="http://schemas.microsoft.com/office/drawing/2015/9/8/chartex" xmlns:cx2="http://schemas.microsoft.com/office/drawing/2015/10/21/chartex" xmlns:cx3="http://schemas.microsoft.com/office/drawing/2016/5/9/chartex" xmlns:cx4="http://schemas.microsoft.com/office/drawing/2016/5/10/chartex" xmlns:cx5="http://schemas.microsoft.com/office/drawing/2016/5/11/chartex" xmlns:cx6="http://schemas.microsoft.com/office/drawing/2016/5/12/chartex" xmlns:cx7="http://schemas.microsoft.com/office/drawing/2016/5/13/chartex" xmlns:cx8="http://schemas.microsoft.com/office/drawing/2016/5/14/chartex" xmlns:mc="http://schemas.openxmlformats.org/markup-compatibility/2006" xmlns:aink="http://schemas.microsoft.com/office/drawing/2016/ink" xmlns:am3d="http://schemas.microsoft.com/office/drawing/2017/model3d" xmlns:o="urn:schemas-microsoft-com:office:office" xmlns:r="http://schemas.openxmlformats.org/officeDocument/2006/relationships" xmlns:m="http://schemas.openxmlformats.org/officeDocument/2006/math" xmlns:v="urn:schemas-microsoft-com:vml" xmlns:wp14="http://schemas.microsoft.com/office/word/2010/wordprocessingDrawing" xmlns:wp="http://schemas.openxmlformats.org/drawingml/2006/wordprocessingDrawing" xmlns:w10="urn:schemas-microsoft-com:office:word" xmlns:w="http://schemas.openxmlformats.org/wordprocessingml/2006/main" xmlns:w14="http://schemas.microsoft.com/office/word/2010/wordml" xmlns:w15="http://schemas.microsoft.com/office/word/2012/wordml" xmlns:w16cex="http://schemas.microsoft.com/office/word/2018/wordml/cex" xmlns:w16cid="http://schemas.microsoft.com/office/word/2016/wordml/cid" xmlns:w16="http://schemas.microsoft.com/office/word/2018/wordml" xmlns:w16se="http://schemas.microsoft.com/office/word/2015/wordml/symex" xmlns:wpg="http://schemas.microsoft.com/office/word/2010/wordprocessingGroup" xmlns:wpi="http://schemas.microsoft.com/office/word/2010/wordprocessingInk" xmlns:wne="http://schemas.microsoft.com/office/word/2006/wordml" xmlns:wps="http://schemas.microsoft.com/office/word/2010/wordprocessingShape" mc:Ignorable="w14 w15 w16se w16cid w16 w16cex wp14">
+<w:endnotes xmlns:wpc="http://schemas.microsoft.com/office/word/2010/wordprocessingCanvas" xmlns:cx="http://schemas.microsoft.com/office/drawing/2014/chartex" xmlns:cx1="http://schemas.microsoft.com/office/drawing/2015/9/8/chartex" xmlns:cx2="http://schemas.microsoft.com/office/drawing/2015/10/21/chartex" xmlns:cx3="http://schemas.microsoft.com/office/drawing/2016/5/9/chartex" xmlns:cx4="http://schemas.microsoft.com/office/drawing/2016/5/10/chartex" xmlns:cx5="http://schemas.microsoft.com/office/drawing/2016/5/11/chartex" xmlns:cx6="http://schemas.microsoft.com/office/drawing/2016/5/12/chartex" xmlns:cx7="http://schemas.microsoft.com/office/drawing/2016/5/13/chartex" xmlns:cx8="http://schemas.microsoft.com/office/drawing/2016/5/14/chartex" xmlns:mc="http://schemas.openxmlformats.org/markup-compatibility/2006" xmlns:aink="http://schemas.microsoft.com/office/drawing/2016/ink" xmlns:am3d="http://schemas.microsoft.com/office/drawing/2017/model3d" xmlns:o="urn:schemas-microsoft-com:office:office" xmlns:oel="http://schemas.microsoft.com/office/2019/extlst" xmlns:r="http://schemas.openxmlformats.org/officeDocument/2006/relationships" xmlns:m="http://schemas.openxmlformats.org/officeDocument/2006/math" xmlns:v="urn:schemas-microsoft-com:vml" xmlns:wp14="http://schemas.microsoft.com/office/word/2010/wordprocessingDrawing" xmlns:wp="http://schemas.openxmlformats.org/drawingml/2006/wordprocessingDrawing" xmlns:w10="urn:schemas-microsoft-com:office:word" xmlns:w="http://schemas.openxmlformats.org/wordprocessingml/2006/main" xmlns:w14="http://schemas.microsoft.com/office/word/2010/wordml" xmlns:w15="http://schemas.microsoft.com/office/word/2012/wordml" xmlns:w16cex="http://schemas.microsoft.com/office/word/2018/wordml/cex" xmlns:w16cid="http://schemas.microsoft.com/office/word/2016/wordml/cid" xmlns:w16="http://schemas.microsoft.com/office/word/2018/wordml" xmlns:w16sdtdh="http://schemas.microsoft.com/office/word/2020/wordml/sdtdatahash" xmlns:w16se="http://schemas.microsoft.com/office/word/2015/wordml/symex" xmlns:wpg="http://schemas.microsoft.com/office/word/2010/wordprocessingGroup" xmlns:wpi="http://schemas.microsoft.com/office/word/2010/wordprocessingInk" xmlns:wne="http://schemas.microsoft.com/office/word/2006/wordml" xmlns:wps="http://schemas.microsoft.com/office/word/2010/wordprocessingShape" mc:Ignorable="w14 w15 w16se w16cid w16 w16cex w16sdtdh wp14">
   <w:endnote w:type="separator" w:id="-1">
     <w:p>
       <w:r>
@@ -5424,7 +5871,7 @@
 </file>
 
 <file path=word/footnotes.xml><?xml version="1.0" encoding="utf-8"?>
-<w:footnotes xmlns:wpc="http://schemas.microsoft.com/office/word/2010/wordprocessingCanvas" xmlns:cx="http://schemas.microsoft.com/office/drawing/2014/chartex" xmlns:cx1="http://schemas.microsoft.com/office/drawing/2015/9/8/chartex" xmlns:cx2="http://schemas.microsoft.com/office/drawing/2015/10/21/chartex" xmlns:cx3="http://schemas.microsoft.com/office/drawing/2016/5/9/chartex" xmlns:cx4="http://schemas.microsoft.com/office/drawing/2016/5/10/chartex" xmlns:cx5="http://schemas.microsoft.com/office/drawing/2016/5/11/chartex" xmlns:cx6="http://schemas.microsoft.com/office/drawing/2016/5/12/chartex" xmlns:cx7="http://schemas.microsoft.com/office/drawing/2016/5/13/chartex" xmlns:cx8="http://schemas.microsoft.com/office/drawing/2016/5/14/chartex" xmlns:mc="http://schemas.openxmlformats.org/markup-compatibility/2006" xmlns:aink="http://schemas.microsoft.com/office/drawing/2016/ink" xmlns:am3d="http://schemas.microsoft.com/office/drawing/2017/model3d" xmlns:o="urn:schemas-microsoft-com:office:office" xmlns:r="http://schemas.openxmlformats.org/officeDocument/2006/relationships" xmlns:m="http://schemas.openxmlformats.org/officeDocument/2006/math" xmlns:v="urn:schemas-microsoft-com:vml" xmlns:wp14="http://schemas.microsoft.com/office/word/2010/wordprocessingDrawing" xmlns:wp="http://schemas.openxmlformats.org/drawingml/2006/wordprocessingDrawing" xmlns:w10="urn:schemas-microsoft-com:office:word" xmlns:w="http://schemas.openxmlformats.org/wordprocessingml/2006/main" xmlns:w14="http://schemas.microsoft.com/office/word/2010/wordml" xmlns:w15="http://schemas.microsoft.com/office/word/2012/wordml" xmlns:w16cex="http://schemas.microsoft.com/office/word/2018/wordml/cex" xmlns:w16cid="http://schemas.microsoft.com/office/word/2016/wordml/cid" xmlns:w16="http://schemas.microsoft.com/office/word/2018/wordml" xmlns:w16se="http://schemas.microsoft.com/office/word/2015/wordml/symex" xmlns:wpg="http://schemas.microsoft.com/office/word/2010/wordprocessingGroup" xmlns:wpi="http://schemas.microsoft.com/office/word/2010/wordprocessingInk" xmlns:wne="http://schemas.microsoft.com/office/word/2006/wordml" xmlns:wps="http://schemas.microsoft.com/office/word/2010/wordprocessingShape" mc:Ignorable="w14 w15 w16se w16cid w16 w16cex wp14">
+<w:footnotes xmlns:wpc="http://schemas.microsoft.com/office/word/2010/wordprocessingCanvas" xmlns:cx="http://schemas.microsoft.com/office/drawing/2014/chartex" xmlns:cx1="http://schemas.microsoft.com/office/drawing/2015/9/8/chartex" xmlns:cx2="http://schemas.microsoft.com/office/drawing/2015/10/21/chartex" xmlns:cx3="http://schemas.microsoft.com/office/drawing/2016/5/9/chartex" xmlns:cx4="http://schemas.microsoft.com/office/drawing/2016/5/10/chartex" xmlns:cx5="http://schemas.microsoft.com/office/drawing/2016/5/11/chartex" xmlns:cx6="http://schemas.microsoft.com/office/drawing/2016/5/12/chartex" xmlns:cx7="http://schemas.microsoft.com/office/drawing/2016/5/13/chartex" xmlns:cx8="http://schemas.microsoft.com/office/drawing/2016/5/14/chartex" xmlns:mc="http://schemas.openxmlformats.org/markup-compatibility/2006" xmlns:aink="http://schemas.microsoft.com/office/drawing/2016/ink" xmlns:am3d="http://schemas.microsoft.com/office/drawing/2017/model3d" xmlns:o="urn:schemas-microsoft-com:office:office" xmlns:oel="http://schemas.microsoft.com/office/2019/extlst" xmlns:r="http://schemas.openxmlformats.org/officeDocument/2006/relationships" xmlns:m="http://schemas.openxmlformats.org/officeDocument/2006/math" xmlns:v="urn:schemas-microsoft-com:vml" xmlns:wp14="http://schemas.microsoft.com/office/word/2010/wordprocessingDrawing" xmlns:wp="http://schemas.openxmlformats.org/drawingml/2006/wordprocessingDrawing" xmlns:w10="urn:schemas-microsoft-com:office:word" xmlns:w="http://schemas.openxmlformats.org/wordprocessingml/2006/main" xmlns:w14="http://schemas.microsoft.com/office/word/2010/wordml" xmlns:w15="http://schemas.microsoft.com/office/word/2012/wordml" xmlns:w16cex="http://schemas.microsoft.com/office/word/2018/wordml/cex" xmlns:w16cid="http://schemas.microsoft.com/office/word/2016/wordml/cid" xmlns:w16="http://schemas.microsoft.com/office/word/2018/wordml" xmlns:w16sdtdh="http://schemas.microsoft.com/office/word/2020/wordml/sdtdatahash" xmlns:w16se="http://schemas.microsoft.com/office/word/2015/wordml/symex" xmlns:wpg="http://schemas.microsoft.com/office/word/2010/wordprocessingGroup" xmlns:wpi="http://schemas.microsoft.com/office/word/2010/wordprocessingInk" xmlns:wne="http://schemas.microsoft.com/office/word/2006/wordml" xmlns:wps="http://schemas.microsoft.com/office/word/2010/wordprocessingShape" mc:Ignorable="w14 w15 w16se w16cid w16 w16cex w16sdtdh wp14">
   <w:footnote w:type="separator" w:id="-1">
     <w:p>
       <w:r>
@@ -5443,7 +5890,7 @@
 </file>
 
 <file path=word/header1.xml><?xml version="1.0" encoding="utf-8"?>
-<w:hdr xmlns:wpc="http://schemas.microsoft.com/office/word/2010/wordprocessingCanvas" xmlns:cx="http://schemas.microsoft.com/office/drawing/2014/chartex" xmlns:cx1="http://schemas.microsoft.com/office/drawing/2015/9/8/chartex" xmlns:cx2="http://schemas.microsoft.com/office/drawing/2015/10/21/chartex" xmlns:cx3="http://schemas.microsoft.com/office/drawing/2016/5/9/chartex" xmlns:cx4="http://schemas.microsoft.com/office/drawing/2016/5/10/chartex" xmlns:cx5="http://schemas.microsoft.com/office/drawing/2016/5/11/chartex" xmlns:cx6="http://schemas.microsoft.com/office/drawing/2016/5/12/chartex" xmlns:cx7="http://schemas.microsoft.com/office/drawing/2016/5/13/chartex" xmlns:cx8="http://schemas.microsoft.com/office/drawing/2016/5/14/chartex" xmlns:mc="http://schemas.openxmlformats.org/markup-compatibility/2006" xmlns:aink="http://schemas.microsoft.com/office/drawing/2016/ink" xmlns:am3d="http://schemas.microsoft.com/office/drawing/2017/model3d" xmlns:o="urn:schemas-microsoft-com:office:office" xmlns:r="http://schemas.openxmlformats.org/officeDocument/2006/relationships" xmlns:m="http://schemas.openxmlformats.org/officeDocument/2006/math" xmlns:v="urn:schemas-microsoft-com:vml" xmlns:wp14="http://schemas.microsoft.com/office/word/2010/wordprocessingDrawing" xmlns:wp="http://schemas.openxmlformats.org/drawingml/2006/wordprocessingDrawing" xmlns:w10="urn:schemas-microsoft-com:office:word" xmlns:w="http://schemas.openxmlformats.org/wordprocessingml/2006/main" xmlns:w14="http://schemas.microsoft.com/office/word/2010/wordml" xmlns:w15="http://schemas.microsoft.com/office/word/2012/wordml" xmlns:w16cex="http://schemas.microsoft.com/office/word/2018/wordml/cex" xmlns:w16cid="http://schemas.microsoft.com/office/word/2016/wordml/cid" xmlns:w16="http://schemas.microsoft.com/office/word/2018/wordml" xmlns:w16se="http://schemas.microsoft.com/office/word/2015/wordml/symex" xmlns:wpg="http://schemas.microsoft.com/office/word/2010/wordprocessingGroup" xmlns:wpi="http://schemas.microsoft.com/office/word/2010/wordprocessingInk" xmlns:wne="http://schemas.microsoft.com/office/word/2006/wordml" xmlns:wps="http://schemas.microsoft.com/office/word/2010/wordprocessingShape" mc:Ignorable="w14 w15 w16se w16cid w16 w16cex wp14">
+<w:hdr xmlns:wpc="http://schemas.microsoft.com/office/word/2010/wordprocessingCanvas" xmlns:cx="http://schemas.microsoft.com/office/drawing/2014/chartex" xmlns:cx1="http://schemas.microsoft.com/office/drawing/2015/9/8/chartex" xmlns:cx2="http://schemas.microsoft.com/office/drawing/2015/10/21/chartex" xmlns:cx3="http://schemas.microsoft.com/office/drawing/2016/5/9/chartex" xmlns:cx4="http://schemas.microsoft.com/office/drawing/2016/5/10/chartex" xmlns:cx5="http://schemas.microsoft.com/office/drawing/2016/5/11/chartex" xmlns:cx6="http://schemas.microsoft.com/office/drawing/2016/5/12/chartex" xmlns:cx7="http://schemas.microsoft.com/office/drawing/2016/5/13/chartex" xmlns:cx8="http://schemas.microsoft.com/office/drawing/2016/5/14/chartex" xmlns:mc="http://schemas.openxmlformats.org/markup-compatibility/2006" xmlns:aink="http://schemas.microsoft.com/office/drawing/2016/ink" xmlns:am3d="http://schemas.microsoft.com/office/drawing/2017/model3d" xmlns:o="urn:schemas-microsoft-com:office:office" xmlns:oel="http://schemas.microsoft.com/office/2019/extlst" xmlns:r="http://schemas.openxmlformats.org/officeDocument/2006/relationships" xmlns:m="http://schemas.openxmlformats.org/officeDocument/2006/math" xmlns:v="urn:schemas-microsoft-com:vml" xmlns:wp14="http://schemas.microsoft.com/office/word/2010/wordprocessingDrawing" xmlns:wp="http://schemas.openxmlformats.org/drawingml/2006/wordprocessingDrawing" xmlns:w10="urn:schemas-microsoft-com:office:word" xmlns:w="http://schemas.openxmlformats.org/wordprocessingml/2006/main" xmlns:w14="http://schemas.microsoft.com/office/word/2010/wordml" xmlns:w15="http://schemas.microsoft.com/office/word/2012/wordml" xmlns:w16cex="http://schemas.microsoft.com/office/word/2018/wordml/cex" xmlns:w16cid="http://schemas.microsoft.com/office/word/2016/wordml/cid" xmlns:w16="http://schemas.microsoft.com/office/word/2018/wordml" xmlns:w16sdtdh="http://schemas.microsoft.com/office/word/2020/wordml/sdtdatahash" xmlns:w16se="http://schemas.microsoft.com/office/word/2015/wordml/symex" xmlns:wpg="http://schemas.microsoft.com/office/word/2010/wordprocessingGroup" xmlns:wpi="http://schemas.microsoft.com/office/word/2010/wordprocessingInk" xmlns:wne="http://schemas.microsoft.com/office/word/2006/wordml" xmlns:wps="http://schemas.microsoft.com/office/word/2010/wordprocessingShape" mc:Ignorable="w14 w15 w16se w16cid w16 w16cex w16sdtdh wp14">
   <w:p>
     <w:pPr>
       <w:pStyle w:val="Header"/>
@@ -5545,7 +5992,7 @@
 </file>
 
 <file path=word/styles.xml><?xml version="1.0" encoding="utf-8"?>
-<w:styles xmlns:mc="http://schemas.openxmlformats.org/markup-compatibility/2006" xmlns:r="http://schemas.openxmlformats.org/officeDocument/2006/relationships" xmlns:w="http://schemas.openxmlformats.org/wordprocessingml/2006/main" xmlns:w14="http://schemas.microsoft.com/office/word/2010/wordml" xmlns:w15="http://schemas.microsoft.com/office/word/2012/wordml" xmlns:w16cex="http://schemas.microsoft.com/office/word/2018/wordml/cex" xmlns:w16cid="http://schemas.microsoft.com/office/word/2016/wordml/cid" xmlns:w16="http://schemas.microsoft.com/office/word/2018/wordml" xmlns:w16se="http://schemas.microsoft.com/office/word/2015/wordml/symex" mc:Ignorable="w14 w15 w16se w16cid w16 w16cex">
+<w:styles xmlns:mc="http://schemas.openxmlformats.org/markup-compatibility/2006" xmlns:r="http://schemas.openxmlformats.org/officeDocument/2006/relationships" xmlns:w="http://schemas.openxmlformats.org/wordprocessingml/2006/main" xmlns:w14="http://schemas.microsoft.com/office/word/2010/wordml" xmlns:w15="http://schemas.microsoft.com/office/word/2012/wordml" xmlns:w16cex="http://schemas.microsoft.com/office/word/2018/wordml/cex" xmlns:w16cid="http://schemas.microsoft.com/office/word/2016/wordml/cid" xmlns:w16="http://schemas.microsoft.com/office/word/2018/wordml" xmlns:w16sdtdh="http://schemas.microsoft.com/office/word/2020/wordml/sdtdatahash" xmlns:w16se="http://schemas.microsoft.com/office/word/2015/wordml/symex" mc:Ignorable="w14 w15 w16se w16cid w16 w16cex w16sdtdh">
   <w:docDefaults>
     <w:rPrDefault>
       <w:rPr>

</xml_diff>